<commit_message>
finally added that picture
</commit_message>
<xml_diff>
--- a/ISAAC_BELLO.docx
+++ b/ISAAC_BELLO.docx
@@ -36,13 +36,13 @@
           <wp:anchor distT="0" distB="0" distL="114300" distR="114300" simplePos="0" relativeHeight="251664384" behindDoc="0" locked="0" layoutInCell="1" allowOverlap="1" wp14:anchorId="43F975B1" wp14:editId="5424D9F2">
             <wp:simplePos x="0" y="0"/>
             <wp:positionH relativeFrom="margin">
-              <wp:align>right</wp:align>
+              <wp:posOffset>4468657</wp:posOffset>
             </wp:positionH>
             <wp:positionV relativeFrom="paragraph">
-              <wp:posOffset>12700</wp:posOffset>
+              <wp:posOffset>8890</wp:posOffset>
             </wp:positionV>
-            <wp:extent cx="1590040" cy="1488257"/>
-            <wp:effectExtent l="0" t="0" r="0" b="0"/>
+            <wp:extent cx="1116192" cy="1488257"/>
+            <wp:effectExtent l="0" t="0" r="8255" b="0"/>
             <wp:wrapNone/>
             <wp:docPr id="7" name="Picture 7"/>
             <wp:cNvGraphicFramePr>
@@ -55,7 +55,7 @@
                     <pic:cNvPr id="7" name="IMG_20170622_125541 (3).jpg"/>
                     <pic:cNvPicPr/>
                   </pic:nvPicPr>
-                  <pic:blipFill rotWithShape="1">
+                  <pic:blipFill>
                     <a:blip r:embed="rId5" cstate="print">
                       <a:extLst>
                         <a:ext uri="{28A0092B-C50C-407E-A947-70E740481C1C}">
@@ -63,13 +63,14 @@
                         </a:ext>
                       </a:extLst>
                     </a:blip>
-                    <a:srcRect l="25018" t="15723" r="30022" b="1362"/>
-                    <a:stretch/>
+                    <a:stretch>
+                      <a:fillRect/>
+                    </a:stretch>
                   </pic:blipFill>
                   <pic:spPr bwMode="auto">
                     <a:xfrm>
                       <a:off x="0" y="0"/>
-                      <a:ext cx="1590040" cy="1488257"/>
+                      <a:ext cx="1116192" cy="1488257"/>
                     </a:xfrm>
                     <a:prstGeom prst="rect">
                       <a:avLst/>
@@ -297,8 +298,6 @@
         </w:rPr>
         <w:t>GitHub:</w:t>
       </w:r>
-      <w:bookmarkStart w:id="0" w:name="_GoBack"/>
-      <w:bookmarkEnd w:id="0"/>
     </w:p>
     <w:p>
       <w:pPr>
@@ -354,10 +353,11 @@
             <w:sz w:val="24"/>
             <w:szCs w:val="24"/>
           </w:rPr>
-          <w:t>https://www.facebook.com/isaac</w:t>
+          <w:t>https://www.facebook.com/ isaac</w:t>
         </w:r>
       </w:hyperlink>
-      <w:proofErr w:type="gramStart"/>
+      <w:bookmarkStart w:id="0" w:name="_GoBack"/>
+      <w:bookmarkEnd w:id="0"/>
       <w:r>
         <w:rPr>
           <w:rFonts w:ascii="Cambria" w:hAnsi="Cambria" w:cs="Times New Roman"/>
@@ -366,7 +366,6 @@
         </w:rPr>
         <w:t>bello</w:t>
       </w:r>
-      <w:proofErr w:type="gramEnd"/>
       <w:r>
         <w:rPr>
           <w:rFonts w:ascii="Cambria" w:hAnsi="Cambria" w:cs="Times New Roman"/>

</xml_diff>